<commit_message>
update PMR_initial & ADIT_initial
</commit_message>
<xml_diff>
--- a/PMR_initial.docx
+++ b/PMR_initial.docx
@@ -14,7 +14,6 @@
       <w:pPr>
         <w:pStyle w:val="a3"/>
         <w:rPr>
-          <w:rFonts w:hint="eastAsia"/>
           <w:sz w:val="48"/>
         </w:rPr>
       </w:pPr>
@@ -178,51 +177,52 @@
       <w:pPr>
         <w:jc w:val="right"/>
         <w:rPr>
-          <w:rFonts w:hint="eastAsia"/>
-          <w:b/>
-        </w:rPr>
-      </w:pPr>
-      <w:proofErr w:type="spellStart"/>
-      <w:r>
-        <w:rPr>
-          <w:rFonts w:hint="eastAsia"/>
-          <w:b/>
-        </w:rPr>
-        <w:t>손승표</w:t>
-      </w:r>
-      <w:proofErr w:type="spellEnd"/>
-      <w:r>
-        <w:rPr>
-          <w:b/>
-        </w:rPr>
-        <w:t xml:space="preserve"> (20162581)</w:t>
-      </w:r>
-      <w:r>
-        <w:rPr>
-          <w:rFonts w:hint="eastAsia"/>
-          <w:b/>
-        </w:rPr>
-        <w:t xml:space="preserve"> </w:t>
-      </w:r>
-      <w:proofErr w:type="spellStart"/>
-      <w:r>
-        <w:rPr>
-          <w:rFonts w:hint="eastAsia"/>
-          <w:b/>
-          <w:u w:val="single"/>
-        </w:rPr>
-        <w:t>윤신영</w:t>
-      </w:r>
-      <w:proofErr w:type="spellEnd"/>
-      <w:r>
-        <w:rPr>
-          <w:b/>
-          <w:u w:val="single"/>
-        </w:rPr>
-        <w:t xml:space="preserve"> (20163657)</w:t>
-      </w:r>
+          <w:b/>
+        </w:rPr>
+      </w:pPr>
       <w:bookmarkStart w:id="0" w:name="_GoBack"/>
       <w:bookmarkEnd w:id="0"/>
+      <w:proofErr w:type="spellStart"/>
+      <w:r>
+        <w:rPr>
+          <w:rFonts w:hint="eastAsia"/>
+          <w:b/>
+        </w:rPr>
+        <w:t>손승표</w:t>
+      </w:r>
+      <w:proofErr w:type="spellEnd"/>
+      <w:r>
+        <w:rPr>
+          <w:b/>
+        </w:rPr>
+        <w:t xml:space="preserve"> (20162581)</w:t>
+      </w:r>
+      <w:r>
+        <w:rPr>
+          <w:rFonts w:hint="eastAsia"/>
+          <w:b/>
+        </w:rPr>
+        <w:t xml:space="preserve"> </w:t>
+      </w:r>
+      <w:proofErr w:type="spellStart"/>
+      <w:r>
+        <w:rPr>
+          <w:rFonts w:hint="eastAsia"/>
+          <w:b/>
+          <w:highlight w:val="yellow"/>
+          <w:u w:val="single"/>
+        </w:rPr>
+        <w:t>윤신영</w:t>
+      </w:r>
+      <w:proofErr w:type="spellEnd"/>
+      <w:r>
+        <w:rPr>
+          <w:b/>
+          <w:highlight w:val="yellow"/>
+          <w:u w:val="single"/>
+        </w:rPr>
+        <w:t xml:space="preserve"> (20163657)</w:t>
+      </w:r>
     </w:p>
     <w:p>
       <w:pPr>
@@ -888,8 +888,8 @@
       <w:pPr>
         <w:pStyle w:val="a4"/>
         <w:numPr>
-          <w:ilvl w:val="1"/>
-          <w:numId w:val="7"/>
+          <w:ilvl w:val="2"/>
+          <w:numId w:val="10"/>
         </w:numPr>
         <w:ind w:leftChars="0"/>
       </w:pPr>
@@ -901,8 +901,8 @@
       <w:pPr>
         <w:pStyle w:val="a4"/>
         <w:numPr>
-          <w:ilvl w:val="1"/>
-          <w:numId w:val="7"/>
+          <w:ilvl w:val="2"/>
+          <w:numId w:val="10"/>
         </w:numPr>
         <w:ind w:leftChars="0"/>
       </w:pPr>
@@ -914,8 +914,8 @@
       <w:pPr>
         <w:pStyle w:val="a4"/>
         <w:numPr>
-          <w:ilvl w:val="1"/>
-          <w:numId w:val="7"/>
+          <w:ilvl w:val="2"/>
+          <w:numId w:val="10"/>
         </w:numPr>
         <w:ind w:leftChars="0"/>
       </w:pPr>
@@ -927,6 +927,216 @@
       <w:pPr>
         <w:pStyle w:val="a4"/>
         <w:ind w:leftChars="0" w:left="760"/>
+      </w:pPr>
+    </w:p>
+    <w:p>
+      <w:pPr>
+        <w:pStyle w:val="a4"/>
+        <w:ind w:leftChars="0" w:left="760"/>
+      </w:pPr>
+      <w:r>
+        <w:rPr>
+          <w:b/>
+        </w:rPr>
+        <w:t>Sixth meeting</w:t>
+      </w:r>
+      <w:r>
+        <w:tab/>
+      </w:r>
+      <w:r>
+        <w:tab/>
+        <w:t>DATE: 2018/05/30</w:t>
+      </w:r>
+    </w:p>
+    <w:p>
+      <w:pPr>
+        <w:pStyle w:val="a4"/>
+        <w:ind w:leftChars="0" w:left="760"/>
+      </w:pPr>
+      <w:r>
+        <w:rPr>
+          <w:rFonts w:hint="eastAsia"/>
+        </w:rPr>
+        <w:t>W</w:t>
+      </w:r>
+      <w:r>
+        <w:t>ORK:</w:t>
+      </w:r>
+    </w:p>
+    <w:p>
+      <w:pPr>
+        <w:pStyle w:val="a4"/>
+        <w:numPr>
+          <w:ilvl w:val="0"/>
+          <w:numId w:val="9"/>
+        </w:numPr>
+        <w:ind w:leftChars="0"/>
+      </w:pPr>
+      <w:r>
+        <w:t>All team member did code review</w:t>
+      </w:r>
+    </w:p>
+    <w:p>
+      <w:pPr>
+        <w:pStyle w:val="a4"/>
+        <w:numPr>
+          <w:ilvl w:val="0"/>
+          <w:numId w:val="9"/>
+        </w:numPr>
+        <w:ind w:leftChars="0"/>
+      </w:pPr>
+      <w:proofErr w:type="spellStart"/>
+      <w:r>
+        <w:rPr>
+          <w:rFonts w:hint="eastAsia"/>
+        </w:rPr>
+        <w:t>윤신영</w:t>
+      </w:r>
+      <w:proofErr w:type="spellEnd"/>
+      <w:r>
+        <w:rPr>
+          <w:rFonts w:hint="eastAsia"/>
+        </w:rPr>
+        <w:t xml:space="preserve"> </w:t>
+      </w:r>
+      <w:r>
+        <w:t xml:space="preserve">&amp; </w:t>
+      </w:r>
+      <w:proofErr w:type="spellStart"/>
+      <w:r>
+        <w:rPr>
+          <w:rFonts w:hint="eastAsia"/>
+        </w:rPr>
+        <w:t>손승표</w:t>
+      </w:r>
+      <w:proofErr w:type="spellEnd"/>
+      <w:r>
+        <w:rPr>
+          <w:rFonts w:hint="eastAsia"/>
+        </w:rPr>
+        <w:t xml:space="preserve"> </w:t>
+      </w:r>
+      <w:r>
+        <w:t>discussed about how to implement merge function (incomplete)</w:t>
+      </w:r>
+    </w:p>
+    <w:p>
+      <w:pPr>
+        <w:pStyle w:val="a4"/>
+        <w:numPr>
+          <w:ilvl w:val="0"/>
+          <w:numId w:val="9"/>
+        </w:numPr>
+        <w:ind w:leftChars="0"/>
+      </w:pPr>
+      <w:r>
+        <w:t>Change program UI: add [x button] and update compare/up/down/copy to left/copy to right buttons’ operation.</w:t>
+      </w:r>
+    </w:p>
+    <w:p>
+      <w:pPr>
+        <w:pStyle w:val="a4"/>
+        <w:numPr>
+          <w:ilvl w:val="0"/>
+          <w:numId w:val="9"/>
+        </w:numPr>
+        <w:ind w:leftChars="0"/>
+      </w:pPr>
+      <w:r>
+        <w:t xml:space="preserve">Set next meeting </w:t>
+      </w:r>
+      <w:r>
+        <w:t>0</w:t>
+      </w:r>
+      <w:r>
+        <w:t>6/01, continue code review and change software architecture based on MVC model</w:t>
+      </w:r>
+    </w:p>
+    <w:p>
+      <w:pPr>
+        <w:ind w:left="400"/>
+      </w:pPr>
+      <w:r>
+        <w:rPr>
+          <w:rFonts w:hint="eastAsia"/>
+          <w:b/>
+        </w:rPr>
+        <w:lastRenderedPageBreak/>
+        <w:t>S</w:t>
+      </w:r>
+      <w:r>
+        <w:rPr>
+          <w:b/>
+        </w:rPr>
+        <w:t>eventh meeting</w:t>
+      </w:r>
+      <w:r>
+        <w:tab/>
+        <w:t>DATE: 2018/06/01</w:t>
+      </w:r>
+    </w:p>
+    <w:p>
+      <w:pPr>
+        <w:ind w:left="400"/>
+      </w:pPr>
+      <w:r>
+        <w:rPr>
+          <w:rFonts w:hint="eastAsia"/>
+        </w:rPr>
+        <w:t>W</w:t>
+      </w:r>
+      <w:r>
+        <w:t>ORK:</w:t>
+      </w:r>
+    </w:p>
+    <w:p>
+      <w:pPr>
+        <w:pStyle w:val="a4"/>
+        <w:numPr>
+          <w:ilvl w:val="0"/>
+          <w:numId w:val="11"/>
+        </w:numPr>
+        <w:ind w:leftChars="0"/>
+      </w:pPr>
+      <w:r>
+        <w:t>Change ‘simple-merge’ structure based on MVC model</w:t>
+      </w:r>
+    </w:p>
+    <w:p>
+      <w:pPr>
+        <w:pStyle w:val="a4"/>
+        <w:numPr>
+          <w:ilvl w:val="0"/>
+          <w:numId w:val="11"/>
+        </w:numPr>
+        <w:ind w:leftChars="0"/>
+      </w:pPr>
+      <w:r>
+        <w:t>Discuss about how to implement coloring differences between two panel</w:t>
+      </w:r>
+      <w:r>
+        <w:rPr>
+          <w:rFonts w:hint="eastAsia"/>
+        </w:rPr>
+        <w:t>s</w:t>
+      </w:r>
+    </w:p>
+    <w:p>
+      <w:pPr>
+        <w:pStyle w:val="a4"/>
+        <w:numPr>
+          <w:ilvl w:val="0"/>
+          <w:numId w:val="11"/>
+        </w:numPr>
+        <w:ind w:leftChars="0"/>
+      </w:pPr>
+      <w:r>
+        <w:t>Keep developing the way to implement merge function of the program</w:t>
+      </w:r>
+    </w:p>
+    <w:p>
+      <w:pPr>
+        <w:ind w:left="400"/>
       </w:pPr>
     </w:p>
     <w:p>
@@ -973,6 +1183,20 @@
       </w:r>
       <w:r>
         <w:t>:</w:t>
+      </w:r>
+      <w:r>
+        <w:t xml:space="preserve"> I developed the ‘View’ part of this simple-merge program.</w:t>
+      </w:r>
+      <w:r>
+        <w:t xml:space="preserve"> I add some functions to PanelView, and mainly I implemented </w:t>
+      </w:r>
+      <w:proofErr w:type="spellStart"/>
+      <w:r>
+        <w:t>MainView</w:t>
+      </w:r>
+      <w:proofErr w:type="spellEnd"/>
+      <w:r>
+        <w:t>.</w:t>
       </w:r>
     </w:p>
     <w:p>
@@ -1564,6 +1788,119 @@
     </w:lvl>
   </w:abstractNum>
   <w:abstractNum w:abstractNumId="4" w15:restartNumberingAfterBreak="0">
+    <w:nsid w:val="14941610"/>
+    <w:multiLevelType w:val="hybridMultilevel"/>
+    <w:tmpl w:val="1DC8EE48"/>
+    <w:lvl w:ilvl="0" w:tplc="04090001">
+      <w:start w:val="1"/>
+      <w:numFmt w:val="bullet"/>
+      <w:lvlText w:val=""/>
+      <w:lvlJc w:val="left"/>
+      <w:pPr>
+        <w:ind w:left="800" w:hanging="400"/>
+      </w:pPr>
+      <w:rPr>
+        <w:rFonts w:ascii="Wingdings" w:hAnsi="Wingdings" w:hint="default"/>
+      </w:rPr>
+    </w:lvl>
+    <w:lvl w:ilvl="1" w:tplc="04090001">
+      <w:start w:val="1"/>
+      <w:numFmt w:val="bullet"/>
+      <w:lvlText w:val=""/>
+      <w:lvlJc w:val="left"/>
+      <w:pPr>
+        <w:ind w:left="1200" w:hanging="400"/>
+      </w:pPr>
+      <w:rPr>
+        <w:rFonts w:ascii="Wingdings" w:hAnsi="Wingdings" w:hint="default"/>
+      </w:rPr>
+    </w:lvl>
+    <w:lvl w:ilvl="2" w:tplc="04090001">
+      <w:start w:val="1"/>
+      <w:numFmt w:val="bullet"/>
+      <w:lvlText w:val=""/>
+      <w:lvlJc w:val="left"/>
+      <w:pPr>
+        <w:ind w:left="1600" w:hanging="400"/>
+      </w:pPr>
+      <w:rPr>
+        <w:rFonts w:ascii="Wingdings" w:hAnsi="Wingdings" w:hint="default"/>
+      </w:rPr>
+    </w:lvl>
+    <w:lvl w:ilvl="3" w:tplc="04090001" w:tentative="1">
+      <w:start w:val="1"/>
+      <w:numFmt w:val="bullet"/>
+      <w:lvlText w:val=""/>
+      <w:lvlJc w:val="left"/>
+      <w:pPr>
+        <w:ind w:left="2000" w:hanging="400"/>
+      </w:pPr>
+      <w:rPr>
+        <w:rFonts w:ascii="Wingdings" w:hAnsi="Wingdings" w:hint="default"/>
+      </w:rPr>
+    </w:lvl>
+    <w:lvl w:ilvl="4" w:tplc="04090003" w:tentative="1">
+      <w:start w:val="1"/>
+      <w:numFmt w:val="bullet"/>
+      <w:lvlText w:val=""/>
+      <w:lvlJc w:val="left"/>
+      <w:pPr>
+        <w:ind w:left="2400" w:hanging="400"/>
+      </w:pPr>
+      <w:rPr>
+        <w:rFonts w:ascii="Wingdings" w:hAnsi="Wingdings" w:hint="default"/>
+      </w:rPr>
+    </w:lvl>
+    <w:lvl w:ilvl="5" w:tplc="04090005" w:tentative="1">
+      <w:start w:val="1"/>
+      <w:numFmt w:val="bullet"/>
+      <w:lvlText w:val=""/>
+      <w:lvlJc w:val="left"/>
+      <w:pPr>
+        <w:ind w:left="2800" w:hanging="400"/>
+      </w:pPr>
+      <w:rPr>
+        <w:rFonts w:ascii="Wingdings" w:hAnsi="Wingdings" w:hint="default"/>
+      </w:rPr>
+    </w:lvl>
+    <w:lvl w:ilvl="6" w:tplc="04090001" w:tentative="1">
+      <w:start w:val="1"/>
+      <w:numFmt w:val="bullet"/>
+      <w:lvlText w:val=""/>
+      <w:lvlJc w:val="left"/>
+      <w:pPr>
+        <w:ind w:left="3200" w:hanging="400"/>
+      </w:pPr>
+      <w:rPr>
+        <w:rFonts w:ascii="Wingdings" w:hAnsi="Wingdings" w:hint="default"/>
+      </w:rPr>
+    </w:lvl>
+    <w:lvl w:ilvl="7" w:tplc="04090003" w:tentative="1">
+      <w:start w:val="1"/>
+      <w:numFmt w:val="bullet"/>
+      <w:lvlText w:val=""/>
+      <w:lvlJc w:val="left"/>
+      <w:pPr>
+        <w:ind w:left="3600" w:hanging="400"/>
+      </w:pPr>
+      <w:rPr>
+        <w:rFonts w:ascii="Wingdings" w:hAnsi="Wingdings" w:hint="default"/>
+      </w:rPr>
+    </w:lvl>
+    <w:lvl w:ilvl="8" w:tplc="04090005" w:tentative="1">
+      <w:start w:val="1"/>
+      <w:numFmt w:val="bullet"/>
+      <w:lvlText w:val=""/>
+      <w:lvlJc w:val="left"/>
+      <w:pPr>
+        <w:ind w:left="4000" w:hanging="400"/>
+      </w:pPr>
+      <w:rPr>
+        <w:rFonts w:ascii="Wingdings" w:hAnsi="Wingdings" w:hint="default"/>
+      </w:rPr>
+    </w:lvl>
+  </w:abstractNum>
+  <w:abstractNum w:abstractNumId="5" w15:restartNumberingAfterBreak="0">
     <w:nsid w:val="17BA78F2"/>
     <w:multiLevelType w:val="hybridMultilevel"/>
     <w:tmpl w:val="7F020972"/>
@@ -1676,7 +2013,7 @@
       </w:rPr>
     </w:lvl>
   </w:abstractNum>
-  <w:abstractNum w:abstractNumId="5" w15:restartNumberingAfterBreak="0">
+  <w:abstractNum w:abstractNumId="6" w15:restartNumberingAfterBreak="0">
     <w:nsid w:val="1A6A0232"/>
     <w:multiLevelType w:val="hybridMultilevel"/>
     <w:tmpl w:val="B77A5C8E"/>
@@ -1765,7 +2102,120 @@
       </w:pPr>
     </w:lvl>
   </w:abstractNum>
-  <w:abstractNum w:abstractNumId="6" w15:restartNumberingAfterBreak="0">
+  <w:abstractNum w:abstractNumId="7" w15:restartNumberingAfterBreak="0">
+    <w:nsid w:val="3BA61DDD"/>
+    <w:multiLevelType w:val="hybridMultilevel"/>
+    <w:tmpl w:val="D158992C"/>
+    <w:lvl w:ilvl="0" w:tplc="04090001">
+      <w:start w:val="1"/>
+      <w:numFmt w:val="bullet"/>
+      <w:lvlText w:val=""/>
+      <w:lvlJc w:val="left"/>
+      <w:pPr>
+        <w:ind w:left="1200" w:hanging="400"/>
+      </w:pPr>
+      <w:rPr>
+        <w:rFonts w:ascii="Wingdings" w:hAnsi="Wingdings" w:hint="default"/>
+      </w:rPr>
+    </w:lvl>
+    <w:lvl w:ilvl="1" w:tplc="04090003" w:tentative="1">
+      <w:start w:val="1"/>
+      <w:numFmt w:val="bullet"/>
+      <w:lvlText w:val=""/>
+      <w:lvlJc w:val="left"/>
+      <w:pPr>
+        <w:ind w:left="1600" w:hanging="400"/>
+      </w:pPr>
+      <w:rPr>
+        <w:rFonts w:ascii="Wingdings" w:hAnsi="Wingdings" w:hint="default"/>
+      </w:rPr>
+    </w:lvl>
+    <w:lvl w:ilvl="2" w:tplc="04090005" w:tentative="1">
+      <w:start w:val="1"/>
+      <w:numFmt w:val="bullet"/>
+      <w:lvlText w:val=""/>
+      <w:lvlJc w:val="left"/>
+      <w:pPr>
+        <w:ind w:left="2000" w:hanging="400"/>
+      </w:pPr>
+      <w:rPr>
+        <w:rFonts w:ascii="Wingdings" w:hAnsi="Wingdings" w:hint="default"/>
+      </w:rPr>
+    </w:lvl>
+    <w:lvl w:ilvl="3" w:tplc="04090001" w:tentative="1">
+      <w:start w:val="1"/>
+      <w:numFmt w:val="bullet"/>
+      <w:lvlText w:val=""/>
+      <w:lvlJc w:val="left"/>
+      <w:pPr>
+        <w:ind w:left="2400" w:hanging="400"/>
+      </w:pPr>
+      <w:rPr>
+        <w:rFonts w:ascii="Wingdings" w:hAnsi="Wingdings" w:hint="default"/>
+      </w:rPr>
+    </w:lvl>
+    <w:lvl w:ilvl="4" w:tplc="04090003" w:tentative="1">
+      <w:start w:val="1"/>
+      <w:numFmt w:val="bullet"/>
+      <w:lvlText w:val=""/>
+      <w:lvlJc w:val="left"/>
+      <w:pPr>
+        <w:ind w:left="2800" w:hanging="400"/>
+      </w:pPr>
+      <w:rPr>
+        <w:rFonts w:ascii="Wingdings" w:hAnsi="Wingdings" w:hint="default"/>
+      </w:rPr>
+    </w:lvl>
+    <w:lvl w:ilvl="5" w:tplc="04090005" w:tentative="1">
+      <w:start w:val="1"/>
+      <w:numFmt w:val="bullet"/>
+      <w:lvlText w:val=""/>
+      <w:lvlJc w:val="left"/>
+      <w:pPr>
+        <w:ind w:left="3200" w:hanging="400"/>
+      </w:pPr>
+      <w:rPr>
+        <w:rFonts w:ascii="Wingdings" w:hAnsi="Wingdings" w:hint="default"/>
+      </w:rPr>
+    </w:lvl>
+    <w:lvl w:ilvl="6" w:tplc="04090001" w:tentative="1">
+      <w:start w:val="1"/>
+      <w:numFmt w:val="bullet"/>
+      <w:lvlText w:val=""/>
+      <w:lvlJc w:val="left"/>
+      <w:pPr>
+        <w:ind w:left="3600" w:hanging="400"/>
+      </w:pPr>
+      <w:rPr>
+        <w:rFonts w:ascii="Wingdings" w:hAnsi="Wingdings" w:hint="default"/>
+      </w:rPr>
+    </w:lvl>
+    <w:lvl w:ilvl="7" w:tplc="04090003" w:tentative="1">
+      <w:start w:val="1"/>
+      <w:numFmt w:val="bullet"/>
+      <w:lvlText w:val=""/>
+      <w:lvlJc w:val="left"/>
+      <w:pPr>
+        <w:ind w:left="4000" w:hanging="400"/>
+      </w:pPr>
+      <w:rPr>
+        <w:rFonts w:ascii="Wingdings" w:hAnsi="Wingdings" w:hint="default"/>
+      </w:rPr>
+    </w:lvl>
+    <w:lvl w:ilvl="8" w:tplc="04090005" w:tentative="1">
+      <w:start w:val="1"/>
+      <w:numFmt w:val="bullet"/>
+      <w:lvlText w:val=""/>
+      <w:lvlJc w:val="left"/>
+      <w:pPr>
+        <w:ind w:left="4400" w:hanging="400"/>
+      </w:pPr>
+      <w:rPr>
+        <w:rFonts w:ascii="Wingdings" w:hAnsi="Wingdings" w:hint="default"/>
+      </w:rPr>
+    </w:lvl>
+  </w:abstractNum>
+  <w:abstractNum w:abstractNumId="8" w15:restartNumberingAfterBreak="0">
     <w:nsid w:val="3BC825BF"/>
     <w:multiLevelType w:val="hybridMultilevel"/>
     <w:tmpl w:val="A5403502"/>
@@ -1878,7 +2328,7 @@
       </w:rPr>
     </w:lvl>
   </w:abstractNum>
-  <w:abstractNum w:abstractNumId="7" w15:restartNumberingAfterBreak="0">
+  <w:abstractNum w:abstractNumId="9" w15:restartNumberingAfterBreak="0">
     <w:nsid w:val="53F7783A"/>
     <w:multiLevelType w:val="hybridMultilevel"/>
     <w:tmpl w:val="25D6CC50"/>
@@ -1906,13 +2356,126 @@
         <w:rFonts w:ascii="Wingdings" w:hAnsi="Wingdings" w:hint="default"/>
       </w:rPr>
     </w:lvl>
+    <w:lvl w:ilvl="2" w:tplc="04090005">
+      <w:start w:val="1"/>
+      <w:numFmt w:val="bullet"/>
+      <w:lvlText w:val=""/>
+      <w:lvlJc w:val="left"/>
+      <w:pPr>
+        <w:ind w:left="1600" w:hanging="400"/>
+      </w:pPr>
+      <w:rPr>
+        <w:rFonts w:ascii="Wingdings" w:hAnsi="Wingdings" w:hint="default"/>
+      </w:rPr>
+    </w:lvl>
+    <w:lvl w:ilvl="3" w:tplc="04090001" w:tentative="1">
+      <w:start w:val="1"/>
+      <w:numFmt w:val="bullet"/>
+      <w:lvlText w:val=""/>
+      <w:lvlJc w:val="left"/>
+      <w:pPr>
+        <w:ind w:left="2000" w:hanging="400"/>
+      </w:pPr>
+      <w:rPr>
+        <w:rFonts w:ascii="Wingdings" w:hAnsi="Wingdings" w:hint="default"/>
+      </w:rPr>
+    </w:lvl>
+    <w:lvl w:ilvl="4" w:tplc="04090003" w:tentative="1">
+      <w:start w:val="1"/>
+      <w:numFmt w:val="bullet"/>
+      <w:lvlText w:val=""/>
+      <w:lvlJc w:val="left"/>
+      <w:pPr>
+        <w:ind w:left="2400" w:hanging="400"/>
+      </w:pPr>
+      <w:rPr>
+        <w:rFonts w:ascii="Wingdings" w:hAnsi="Wingdings" w:hint="default"/>
+      </w:rPr>
+    </w:lvl>
+    <w:lvl w:ilvl="5" w:tplc="04090005" w:tentative="1">
+      <w:start w:val="1"/>
+      <w:numFmt w:val="bullet"/>
+      <w:lvlText w:val=""/>
+      <w:lvlJc w:val="left"/>
+      <w:pPr>
+        <w:ind w:left="2800" w:hanging="400"/>
+      </w:pPr>
+      <w:rPr>
+        <w:rFonts w:ascii="Wingdings" w:hAnsi="Wingdings" w:hint="default"/>
+      </w:rPr>
+    </w:lvl>
+    <w:lvl w:ilvl="6" w:tplc="04090001" w:tentative="1">
+      <w:start w:val="1"/>
+      <w:numFmt w:val="bullet"/>
+      <w:lvlText w:val=""/>
+      <w:lvlJc w:val="left"/>
+      <w:pPr>
+        <w:ind w:left="3200" w:hanging="400"/>
+      </w:pPr>
+      <w:rPr>
+        <w:rFonts w:ascii="Wingdings" w:hAnsi="Wingdings" w:hint="default"/>
+      </w:rPr>
+    </w:lvl>
+    <w:lvl w:ilvl="7" w:tplc="04090003" w:tentative="1">
+      <w:start w:val="1"/>
+      <w:numFmt w:val="bullet"/>
+      <w:lvlText w:val=""/>
+      <w:lvlJc w:val="left"/>
+      <w:pPr>
+        <w:ind w:left="3600" w:hanging="400"/>
+      </w:pPr>
+      <w:rPr>
+        <w:rFonts w:ascii="Wingdings" w:hAnsi="Wingdings" w:hint="default"/>
+      </w:rPr>
+    </w:lvl>
+    <w:lvl w:ilvl="8" w:tplc="04090005" w:tentative="1">
+      <w:start w:val="1"/>
+      <w:numFmt w:val="bullet"/>
+      <w:lvlText w:val=""/>
+      <w:lvlJc w:val="left"/>
+      <w:pPr>
+        <w:ind w:left="4000" w:hanging="400"/>
+      </w:pPr>
+      <w:rPr>
+        <w:rFonts w:ascii="Wingdings" w:hAnsi="Wingdings" w:hint="default"/>
+      </w:rPr>
+    </w:lvl>
+  </w:abstractNum>
+  <w:abstractNum w:abstractNumId="10" w15:restartNumberingAfterBreak="0">
+    <w:nsid w:val="648918AD"/>
+    <w:multiLevelType w:val="hybridMultilevel"/>
+    <w:tmpl w:val="8F96F49E"/>
+    <w:lvl w:ilvl="0" w:tplc="04090001">
+      <w:start w:val="1"/>
+      <w:numFmt w:val="bullet"/>
+      <w:lvlText w:val=""/>
+      <w:lvlJc w:val="left"/>
+      <w:pPr>
+        <w:ind w:left="1560" w:hanging="400"/>
+      </w:pPr>
+      <w:rPr>
+        <w:rFonts w:ascii="Wingdings" w:hAnsi="Wingdings" w:hint="default"/>
+      </w:rPr>
+    </w:lvl>
+    <w:lvl w:ilvl="1" w:tplc="04090003" w:tentative="1">
+      <w:start w:val="1"/>
+      <w:numFmt w:val="bullet"/>
+      <w:lvlText w:val=""/>
+      <w:lvlJc w:val="left"/>
+      <w:pPr>
+        <w:ind w:left="1960" w:hanging="400"/>
+      </w:pPr>
+      <w:rPr>
+        <w:rFonts w:ascii="Wingdings" w:hAnsi="Wingdings" w:hint="default"/>
+      </w:rPr>
+    </w:lvl>
     <w:lvl w:ilvl="2" w:tplc="04090005" w:tentative="1">
       <w:start w:val="1"/>
       <w:numFmt w:val="bullet"/>
       <w:lvlText w:val=""/>
       <w:lvlJc w:val="left"/>
       <w:pPr>
-        <w:ind w:left="1600" w:hanging="400"/>
+        <w:ind w:left="2360" w:hanging="400"/>
       </w:pPr>
       <w:rPr>
         <w:rFonts w:ascii="Wingdings" w:hAnsi="Wingdings" w:hint="default"/>
@@ -1924,7 +2487,7 @@
       <w:lvlText w:val=""/>
       <w:lvlJc w:val="left"/>
       <w:pPr>
-        <w:ind w:left="2000" w:hanging="400"/>
+        <w:ind w:left="2760" w:hanging="400"/>
       </w:pPr>
       <w:rPr>
         <w:rFonts w:ascii="Wingdings" w:hAnsi="Wingdings" w:hint="default"/>
@@ -1936,7 +2499,7 @@
       <w:lvlText w:val=""/>
       <w:lvlJc w:val="left"/>
       <w:pPr>
-        <w:ind w:left="2400" w:hanging="400"/>
+        <w:ind w:left="3160" w:hanging="400"/>
       </w:pPr>
       <w:rPr>
         <w:rFonts w:ascii="Wingdings" w:hAnsi="Wingdings" w:hint="default"/>
@@ -1948,7 +2511,7 @@
       <w:lvlText w:val=""/>
       <w:lvlJc w:val="left"/>
       <w:pPr>
-        <w:ind w:left="2800" w:hanging="400"/>
+        <w:ind w:left="3560" w:hanging="400"/>
       </w:pPr>
       <w:rPr>
         <w:rFonts w:ascii="Wingdings" w:hAnsi="Wingdings" w:hint="default"/>
@@ -1960,7 +2523,7 @@
       <w:lvlText w:val=""/>
       <w:lvlJc w:val="left"/>
       <w:pPr>
-        <w:ind w:left="3200" w:hanging="400"/>
+        <w:ind w:left="3960" w:hanging="400"/>
       </w:pPr>
       <w:rPr>
         <w:rFonts w:ascii="Wingdings" w:hAnsi="Wingdings" w:hint="default"/>
@@ -1972,7 +2535,7 @@
       <w:lvlText w:val=""/>
       <w:lvlJc w:val="left"/>
       <w:pPr>
-        <w:ind w:left="3600" w:hanging="400"/>
+        <w:ind w:left="4360" w:hanging="400"/>
       </w:pPr>
       <w:rPr>
         <w:rFonts w:ascii="Wingdings" w:hAnsi="Wingdings" w:hint="default"/>
@@ -1984,7 +2547,7 @@
       <w:lvlText w:val=""/>
       <w:lvlJc w:val="left"/>
       <w:pPr>
-        <w:ind w:left="4000" w:hanging="400"/>
+        <w:ind w:left="4760" w:hanging="400"/>
       </w:pPr>
       <w:rPr>
         <w:rFonts w:ascii="Wingdings" w:hAnsi="Wingdings" w:hint="default"/>
@@ -1992,13 +2555,13 @@
     </w:lvl>
   </w:abstractNum>
   <w:num w:numId="1">
-    <w:abstractNumId w:val="5"/>
+    <w:abstractNumId w:val="6"/>
   </w:num>
   <w:num w:numId="2">
-    <w:abstractNumId w:val="6"/>
+    <w:abstractNumId w:val="8"/>
   </w:num>
   <w:num w:numId="3">
-    <w:abstractNumId w:val="4"/>
+    <w:abstractNumId w:val="5"/>
   </w:num>
   <w:num w:numId="4">
     <w:abstractNumId w:val="3"/>
@@ -2010,10 +2573,19 @@
     <w:abstractNumId w:val="2"/>
   </w:num>
   <w:num w:numId="7">
-    <w:abstractNumId w:val="7"/>
+    <w:abstractNumId w:val="9"/>
   </w:num>
   <w:num w:numId="8">
     <w:abstractNumId w:val="1"/>
+  </w:num>
+  <w:num w:numId="9">
+    <w:abstractNumId w:val="10"/>
+  </w:num>
+  <w:num w:numId="10">
+    <w:abstractNumId w:val="4"/>
+  </w:num>
+  <w:num w:numId="11">
+    <w:abstractNumId w:val="7"/>
   </w:num>
 </w:numbering>
 </file>

</xml_diff>